<commit_message>
done w/ R. I really wish this were all tidy style. maybe I'll go fix it some day, but for now I'm just really exhausted with this class.
</commit_message>
<xml_diff>
--- a/lab7/lab7.docx
+++ b/lab7/lab7.docx
@@ -459,6 +459,18 @@
       </w:pPr>
       <w:r>
         <w:rPr>
+          <w:rStyle w:val="NormalTok"/>
+        </w:rPr>
+        <w:t xml:space="preserve">runs.bats.scatter &lt;-</w:t>
+      </w:r>
+      <w:r>
+        <w:rPr>
+          <w:rStyle w:val="StringTok"/>
+        </w:rPr>
+        <w:t xml:space="preserve"> </w:t>
+      </w:r>
+      <w:r>
+        <w:rPr>
           <w:rStyle w:val="KeywordTok"/>
         </w:rPr>
         <w:t xml:space="preserve">ggscatter</w:t>
@@ -570,9 +582,57 @@
       </w:r>
       <w:r>
         <w:rPr>
+          <w:rStyle w:val="CommentTok"/>
+        </w:rPr>
+        <w:t xml:space="preserve">#conf.int = TRUE, </w:t>
+      </w:r>
+      <w:r>
+        <w:br w:type="textWrapping"/>
+      </w:r>
+      <w:r>
+        <w:rPr>
+          <w:rStyle w:val="NormalTok"/>
+        </w:rPr>
+        <w:t xml:space="preserve">          </w:t>
+      </w:r>
+      <w:r>
+        <w:rPr>
           <w:rStyle w:val="DataTypeTok"/>
         </w:rPr>
-        <w:t xml:space="preserve">conf.int =</w:t>
+        <w:t xml:space="preserve">add =</w:t>
+      </w:r>
+      <w:r>
+        <w:rPr>
+          <w:rStyle w:val="NormalTok"/>
+        </w:rPr>
+        <w:t xml:space="preserve"> </w:t>
+      </w:r>
+      <w:r>
+        <w:rPr>
+          <w:rStyle w:val="StringTok"/>
+        </w:rPr>
+        <w:t xml:space="preserve">"reg.line"</w:t>
+      </w:r>
+      <w:r>
+        <w:rPr>
+          <w:rStyle w:val="NormalTok"/>
+        </w:rPr>
+        <w:t xml:space="preserve">, </w:t>
+      </w:r>
+      <w:r>
+        <w:br w:type="textWrapping"/>
+      </w:r>
+      <w:r>
+        <w:rPr>
+          <w:rStyle w:val="NormalTok"/>
+        </w:rPr>
+        <w:t xml:space="preserve">          </w:t>
+      </w:r>
+      <w:r>
+        <w:rPr>
+          <w:rStyle w:val="DataTypeTok"/>
+        </w:rPr>
+        <w:t xml:space="preserve">cor.coef =</w:t>
       </w:r>
       <w:r>
         <w:rPr>
@@ -596,7 +656,7 @@
         <w:rPr>
           <w:rStyle w:val="DataTypeTok"/>
         </w:rPr>
-        <w:t xml:space="preserve">add =</w:t>
+        <w:t xml:space="preserve">cor.method =</w:t>
       </w:r>
       <w:r>
         <w:rPr>
@@ -608,7 +668,40 @@
         <w:rPr>
           <w:rStyle w:val="StringTok"/>
         </w:rPr>
-        <w:t xml:space="preserve">"reg.line"</w:t>
+        <w:t xml:space="preserve">"pearson"</w:t>
+      </w:r>
+      <w:r>
+        <w:rPr>
+          <w:rStyle w:val="NormalTok"/>
+        </w:rPr>
+        <w:t xml:space="preserve">,</w:t>
+      </w:r>
+      <w:r>
+        <w:br w:type="textWrapping"/>
+      </w:r>
+      <w:r>
+        <w:rPr>
+          <w:rStyle w:val="NormalTok"/>
+        </w:rPr>
+        <w:t xml:space="preserve">          </w:t>
+      </w:r>
+      <w:r>
+        <w:rPr>
+          <w:rStyle w:val="DataTypeTok"/>
+        </w:rPr>
+        <w:t xml:space="preserve">xlab =</w:t>
+      </w:r>
+      <w:r>
+        <w:rPr>
+          <w:rStyle w:val="NormalTok"/>
+        </w:rPr>
+        <w:t xml:space="preserve"> </w:t>
+      </w:r>
+      <w:r>
+        <w:rPr>
+          <w:rStyle w:val="StringTok"/>
+        </w:rPr>
+        <w:t xml:space="preserve">"At Bats"</w:t>
       </w:r>
       <w:r>
         <w:rPr>
@@ -617,43 +710,10 @@
         <w:t xml:space="preserve">, </w:t>
       </w:r>
       <w:r>
-        <w:br w:type="textWrapping"/>
-      </w:r>
-      <w:r>
-        <w:rPr>
-          <w:rStyle w:val="NormalTok"/>
-        </w:rPr>
-        <w:t xml:space="preserve">          </w:t>
-      </w:r>
-      <w:r>
         <w:rPr>
           <w:rStyle w:val="DataTypeTok"/>
         </w:rPr>
-        <w:t xml:space="preserve">cor.coef =</w:t>
-      </w:r>
-      <w:r>
-        <w:rPr>
-          <w:rStyle w:val="NormalTok"/>
-        </w:rPr>
-        <w:t xml:space="preserve"> </w:t>
-      </w:r>
-      <w:r>
-        <w:rPr>
-          <w:rStyle w:val="OtherTok"/>
-        </w:rPr>
-        <w:t xml:space="preserve">TRUE</w:t>
-      </w:r>
-      <w:r>
-        <w:rPr>
-          <w:rStyle w:val="NormalTok"/>
-        </w:rPr>
-        <w:t xml:space="preserve">, </w:t>
-      </w:r>
-      <w:r>
-        <w:rPr>
-          <w:rStyle w:val="DataTypeTok"/>
-        </w:rPr>
-        <w:t xml:space="preserve">cor.method =</w:t>
+        <w:t xml:space="preserve">ylab =</w:t>
       </w:r>
       <w:r>
         <w:rPr>
@@ -665,63 +725,6 @@
         <w:rPr>
           <w:rStyle w:val="StringTok"/>
         </w:rPr>
-        <w:t xml:space="preserve">"pearson"</w:t>
-      </w:r>
-      <w:r>
-        <w:rPr>
-          <w:rStyle w:val="NormalTok"/>
-        </w:rPr>
-        <w:t xml:space="preserve">,</w:t>
-      </w:r>
-      <w:r>
-        <w:br w:type="textWrapping"/>
-      </w:r>
-      <w:r>
-        <w:rPr>
-          <w:rStyle w:val="NormalTok"/>
-        </w:rPr>
-        <w:t xml:space="preserve">          </w:t>
-      </w:r>
-      <w:r>
-        <w:rPr>
-          <w:rStyle w:val="DataTypeTok"/>
-        </w:rPr>
-        <w:t xml:space="preserve">xlab =</w:t>
-      </w:r>
-      <w:r>
-        <w:rPr>
-          <w:rStyle w:val="NormalTok"/>
-        </w:rPr>
-        <w:t xml:space="preserve"> </w:t>
-      </w:r>
-      <w:r>
-        <w:rPr>
-          <w:rStyle w:val="StringTok"/>
-        </w:rPr>
-        <w:t xml:space="preserve">"At Bats"</w:t>
-      </w:r>
-      <w:r>
-        <w:rPr>
-          <w:rStyle w:val="NormalTok"/>
-        </w:rPr>
-        <w:t xml:space="preserve">, </w:t>
-      </w:r>
-      <w:r>
-        <w:rPr>
-          <w:rStyle w:val="DataTypeTok"/>
-        </w:rPr>
-        <w:t xml:space="preserve">ylab =</w:t>
-      </w:r>
-      <w:r>
-        <w:rPr>
-          <w:rStyle w:val="NormalTok"/>
-        </w:rPr>
-        <w:t xml:space="preserve"> </w:t>
-      </w:r>
-      <w:r>
-        <w:rPr>
-          <w:rStyle w:val="StringTok"/>
-        </w:rPr>
         <w:t xml:space="preserve">"Runs"</w:t>
       </w:r>
       <w:r>
@@ -729,6 +732,18 @@
           <w:rStyle w:val="NormalTok"/>
         </w:rPr>
         <w:t xml:space="preserve">)</w:t>
+      </w:r>
+      <w:r>
+        <w:br w:type="textWrapping"/>
+      </w:r>
+      <w:r>
+        <w:br w:type="textWrapping"/>
+      </w:r>
+      <w:r>
+        <w:rPr>
+          <w:rStyle w:val="NormalTok"/>
+        </w:rPr>
+        <w:t xml:space="preserve">runs.bats.scatter</w:t>
       </w:r>
     </w:p>
     <w:p>
@@ -780,7 +795,7 @@
     </w:p>
     <w:p>
       <w:pPr>
-        <w:pStyle w:val="Heading1"/>
+        <w:pStyle w:val="Heading2"/>
       </w:pPr>
       <w:bookmarkStart w:id="27" w:name="section-1"/>
       <w:bookmarkEnd w:id="27"/>
@@ -852,6 +867,115 @@
     </w:p>
     <w:p>
       <w:pPr>
+        <w:pStyle w:val="SourceCode"/>
+      </w:pPr>
+      <w:r>
+        <w:rPr>
+          <w:rStyle w:val="CommentTok"/>
+        </w:rPr>
+        <w:t xml:space="preserve">#or tidy style with moderndive::get_correlation</w:t>
+      </w:r>
+      <w:r>
+        <w:br w:type="textWrapping"/>
+      </w:r>
+      <w:r>
+        <w:rPr>
+          <w:rStyle w:val="NormalTok"/>
+        </w:rPr>
+        <w:t xml:space="preserve">mlb11 </w:t>
+      </w:r>
+      <w:r>
+        <w:rPr>
+          <w:rStyle w:val="OperatorTok"/>
+        </w:rPr>
+        <w:t xml:space="preserve">%&gt;%</w:t>
+      </w:r>
+      <w:r>
+        <w:rPr>
+          <w:rStyle w:val="StringTok"/>
+        </w:rPr>
+        <w:t xml:space="preserve"> </w:t>
+      </w:r>
+      <w:r>
+        <w:br w:type="textWrapping"/>
+      </w:r>
+      <w:r>
+        <w:rPr>
+          <w:rStyle w:val="StringTok"/>
+        </w:rPr>
+        <w:t xml:space="preserve">  </w:t>
+      </w:r>
+      <w:r>
+        <w:rPr>
+          <w:rStyle w:val="KeywordTok"/>
+        </w:rPr>
+        <w:t xml:space="preserve">get_correlation</w:t>
+      </w:r>
+      <w:r>
+        <w:rPr>
+          <w:rStyle w:val="NormalTok"/>
+        </w:rPr>
+        <w:t xml:space="preserve">(runs </w:t>
+      </w:r>
+      <w:r>
+        <w:rPr>
+          <w:rStyle w:val="OperatorTok"/>
+        </w:rPr>
+        <w:t xml:space="preserve">~</w:t>
+      </w:r>
+      <w:r>
+        <w:rPr>
+          <w:rStyle w:val="StringTok"/>
+        </w:rPr>
+        <w:t xml:space="preserve"> </w:t>
+      </w:r>
+      <w:r>
+        <w:rPr>
+          <w:rStyle w:val="NormalTok"/>
+        </w:rPr>
+        <w:t xml:space="preserve">at_bats)</w:t>
+      </w:r>
+    </w:p>
+    <w:p>
+      <w:pPr>
+        <w:pStyle w:val="SourceCode"/>
+      </w:pPr>
+      <w:r>
+        <w:rPr>
+          <w:rStyle w:val="VerbatimChar"/>
+        </w:rPr>
+        <w:t xml:space="preserve">## # A tibble: 1 x 1</w:t>
+      </w:r>
+      <w:r>
+        <w:br w:type="textWrapping"/>
+      </w:r>
+      <w:r>
+        <w:rPr>
+          <w:rStyle w:val="VerbatimChar"/>
+        </w:rPr>
+        <w:t xml:space="preserve">##   correlation</w:t>
+      </w:r>
+      <w:r>
+        <w:br w:type="textWrapping"/>
+      </w:r>
+      <w:r>
+        <w:rPr>
+          <w:rStyle w:val="VerbatimChar"/>
+        </w:rPr>
+        <w:t xml:space="preserve">##         &lt;dbl&gt;</w:t>
+      </w:r>
+      <w:r>
+        <w:br w:type="textWrapping"/>
+      </w:r>
+      <w:r>
+        <w:rPr>
+          <w:rStyle w:val="VerbatimChar"/>
+        </w:rPr>
+        <w:t xml:space="preserve">## 1       0.611</w:t>
+      </w:r>
+    </w:p>
+    <w:p>
+      <w:pPr>
         <w:pStyle w:val="FirstParagraph"/>
       </w:pPr>
       <w:r>
@@ -878,7 +1002,7 @@
     </w:p>
     <w:p>
       <w:pPr>
-        <w:pStyle w:val="Heading1"/>
+        <w:pStyle w:val="Heading2"/>
       </w:pPr>
       <w:bookmarkStart w:id="29" w:name="section-2"/>
       <w:bookmarkEnd w:id="29"/>
@@ -1100,6 +1224,1809 @@
         <w:t xml:space="preserve">## Sum of Squares:  123721.9</w:t>
       </w:r>
     </w:p>
+    <w:p>
+      <w:pPr>
+        <w:pStyle w:val="FirstParagraph"/>
+      </w:pPr>
+      <w:r>
+        <w:t xml:space="preserve">This seems to be the smallest sum of squares I can find. I’m sure there’s a more automated way to calculate this rather then hunt for this.</w:t>
+      </w:r>
+    </w:p>
+    <w:p>
+      <w:pPr>
+        <w:pStyle w:val="Heading2"/>
+      </w:pPr>
+      <w:bookmarkStart w:id="32" w:name="section-3"/>
+      <w:bookmarkEnd w:id="32"/>
+      <w:r>
+        <w:t xml:space="preserve">4</w:t>
+      </w:r>
+    </w:p>
+    <w:p>
+      <w:pPr>
+        <w:pStyle w:val="Heading3"/>
+      </w:pPr>
+      <w:bookmarkStart w:id="33" w:name="fit-a-new-model-that-uses-homeruns-to-predict-runs.-using-the-estimates-from-the-r-output-write-the-equation-of-the-regression-line.-what-does-the-slope-tell-us-in-the-context-of-the-relationship-between-success-of-a-team-and-its-home-runs"/>
+      <w:bookmarkEnd w:id="33"/>
+      <w:r>
+        <w:t xml:space="preserve">Fit a new model that uses homeruns to predict runs. Using the estimates from the R output, write the equation of the regression line. What does the slope tell us in the context of the relationship between success of a team and its home runs?</w:t>
+      </w:r>
+    </w:p>
+    <w:p>
+      <w:pPr>
+        <w:pStyle w:val="SourceCode"/>
+      </w:pPr>
+      <w:r>
+        <w:rPr>
+          <w:rStyle w:val="KeywordTok"/>
+        </w:rPr>
+        <w:t xml:space="preserve">ggscatter</w:t>
+      </w:r>
+      <w:r>
+        <w:rPr>
+          <w:rStyle w:val="NormalTok"/>
+        </w:rPr>
+        <w:t xml:space="preserve">(mlb11, </w:t>
+      </w:r>
+      <w:r>
+        <w:br w:type="textWrapping"/>
+      </w:r>
+      <w:r>
+        <w:rPr>
+          <w:rStyle w:val="NormalTok"/>
+        </w:rPr>
+        <w:t xml:space="preserve">          </w:t>
+      </w:r>
+      <w:r>
+        <w:rPr>
+          <w:rStyle w:val="DataTypeTok"/>
+        </w:rPr>
+        <w:t xml:space="preserve">x =</w:t>
+      </w:r>
+      <w:r>
+        <w:rPr>
+          <w:rStyle w:val="NormalTok"/>
+        </w:rPr>
+        <w:t xml:space="preserve"> </w:t>
+      </w:r>
+      <w:r>
+        <w:rPr>
+          <w:rStyle w:val="StringTok"/>
+        </w:rPr>
+        <w:t xml:space="preserve">"homeruns"</w:t>
+      </w:r>
+      <w:r>
+        <w:rPr>
+          <w:rStyle w:val="NormalTok"/>
+        </w:rPr>
+        <w:t xml:space="preserve">, </w:t>
+      </w:r>
+      <w:r>
+        <w:rPr>
+          <w:rStyle w:val="DataTypeTok"/>
+        </w:rPr>
+        <w:t xml:space="preserve">y =</w:t>
+      </w:r>
+      <w:r>
+        <w:rPr>
+          <w:rStyle w:val="NormalTok"/>
+        </w:rPr>
+        <w:t xml:space="preserve"> </w:t>
+      </w:r>
+      <w:r>
+        <w:rPr>
+          <w:rStyle w:val="StringTok"/>
+        </w:rPr>
+        <w:t xml:space="preserve">"runs"</w:t>
+      </w:r>
+      <w:r>
+        <w:rPr>
+          <w:rStyle w:val="NormalTok"/>
+        </w:rPr>
+        <w:t xml:space="preserve">, </w:t>
+      </w:r>
+      <w:r>
+        <w:br w:type="textWrapping"/>
+      </w:r>
+      <w:r>
+        <w:rPr>
+          <w:rStyle w:val="NormalTok"/>
+        </w:rPr>
+        <w:t xml:space="preserve">          </w:t>
+      </w:r>
+      <w:r>
+        <w:rPr>
+          <w:rStyle w:val="DataTypeTok"/>
+        </w:rPr>
+        <w:t xml:space="preserve">rug =</w:t>
+      </w:r>
+      <w:r>
+        <w:rPr>
+          <w:rStyle w:val="NormalTok"/>
+        </w:rPr>
+        <w:t xml:space="preserve"> </w:t>
+      </w:r>
+      <w:r>
+        <w:rPr>
+          <w:rStyle w:val="OtherTok"/>
+        </w:rPr>
+        <w:t xml:space="preserve">TRUE</w:t>
+      </w:r>
+      <w:r>
+        <w:rPr>
+          <w:rStyle w:val="NormalTok"/>
+        </w:rPr>
+        <w:t xml:space="preserve">,</w:t>
+      </w:r>
+      <w:r>
+        <w:br w:type="textWrapping"/>
+      </w:r>
+      <w:r>
+        <w:rPr>
+          <w:rStyle w:val="NormalTok"/>
+        </w:rPr>
+        <w:t xml:space="preserve">          </w:t>
+      </w:r>
+      <w:r>
+        <w:rPr>
+          <w:rStyle w:val="DataTypeTok"/>
+        </w:rPr>
+        <w:t xml:space="preserve">conf.int =</w:t>
+      </w:r>
+      <w:r>
+        <w:rPr>
+          <w:rStyle w:val="NormalTok"/>
+        </w:rPr>
+        <w:t xml:space="preserve"> </w:t>
+      </w:r>
+      <w:r>
+        <w:rPr>
+          <w:rStyle w:val="OtherTok"/>
+        </w:rPr>
+        <w:t xml:space="preserve">TRUE</w:t>
+      </w:r>
+      <w:r>
+        <w:rPr>
+          <w:rStyle w:val="NormalTok"/>
+        </w:rPr>
+        <w:t xml:space="preserve">, </w:t>
+      </w:r>
+      <w:r>
+        <w:rPr>
+          <w:rStyle w:val="DataTypeTok"/>
+        </w:rPr>
+        <w:t xml:space="preserve">add =</w:t>
+      </w:r>
+      <w:r>
+        <w:rPr>
+          <w:rStyle w:val="NormalTok"/>
+        </w:rPr>
+        <w:t xml:space="preserve"> </w:t>
+      </w:r>
+      <w:r>
+        <w:rPr>
+          <w:rStyle w:val="StringTok"/>
+        </w:rPr>
+        <w:t xml:space="preserve">"reg.line"</w:t>
+      </w:r>
+      <w:r>
+        <w:rPr>
+          <w:rStyle w:val="NormalTok"/>
+        </w:rPr>
+        <w:t xml:space="preserve">, </w:t>
+      </w:r>
+      <w:r>
+        <w:br w:type="textWrapping"/>
+      </w:r>
+      <w:r>
+        <w:rPr>
+          <w:rStyle w:val="NormalTok"/>
+        </w:rPr>
+        <w:t xml:space="preserve">          </w:t>
+      </w:r>
+      <w:r>
+        <w:rPr>
+          <w:rStyle w:val="DataTypeTok"/>
+        </w:rPr>
+        <w:t xml:space="preserve">cor.coef =</w:t>
+      </w:r>
+      <w:r>
+        <w:rPr>
+          <w:rStyle w:val="NormalTok"/>
+        </w:rPr>
+        <w:t xml:space="preserve"> </w:t>
+      </w:r>
+      <w:r>
+        <w:rPr>
+          <w:rStyle w:val="OtherTok"/>
+        </w:rPr>
+        <w:t xml:space="preserve">TRUE</w:t>
+      </w:r>
+      <w:r>
+        <w:rPr>
+          <w:rStyle w:val="NormalTok"/>
+        </w:rPr>
+        <w:t xml:space="preserve">, </w:t>
+      </w:r>
+      <w:r>
+        <w:rPr>
+          <w:rStyle w:val="DataTypeTok"/>
+        </w:rPr>
+        <w:t xml:space="preserve">cor.method =</w:t>
+      </w:r>
+      <w:r>
+        <w:rPr>
+          <w:rStyle w:val="NormalTok"/>
+        </w:rPr>
+        <w:t xml:space="preserve"> </w:t>
+      </w:r>
+      <w:r>
+        <w:rPr>
+          <w:rStyle w:val="StringTok"/>
+        </w:rPr>
+        <w:t xml:space="preserve">"pearson"</w:t>
+      </w:r>
+      <w:r>
+        <w:rPr>
+          <w:rStyle w:val="NormalTok"/>
+        </w:rPr>
+        <w:t xml:space="preserve">,</w:t>
+      </w:r>
+      <w:r>
+        <w:br w:type="textWrapping"/>
+      </w:r>
+      <w:r>
+        <w:rPr>
+          <w:rStyle w:val="NormalTok"/>
+        </w:rPr>
+        <w:t xml:space="preserve">          </w:t>
+      </w:r>
+      <w:r>
+        <w:rPr>
+          <w:rStyle w:val="DataTypeTok"/>
+        </w:rPr>
+        <w:t xml:space="preserve">xlab =</w:t>
+      </w:r>
+      <w:r>
+        <w:rPr>
+          <w:rStyle w:val="NormalTok"/>
+        </w:rPr>
+        <w:t xml:space="preserve"> </w:t>
+      </w:r>
+      <w:r>
+        <w:rPr>
+          <w:rStyle w:val="StringTok"/>
+        </w:rPr>
+        <w:t xml:space="preserve">"Homeruns"</w:t>
+      </w:r>
+      <w:r>
+        <w:rPr>
+          <w:rStyle w:val="NormalTok"/>
+        </w:rPr>
+        <w:t xml:space="preserve">, </w:t>
+      </w:r>
+      <w:r>
+        <w:rPr>
+          <w:rStyle w:val="DataTypeTok"/>
+        </w:rPr>
+        <w:t xml:space="preserve">ylab =</w:t>
+      </w:r>
+      <w:r>
+        <w:rPr>
+          <w:rStyle w:val="NormalTok"/>
+        </w:rPr>
+        <w:t xml:space="preserve"> </w:t>
+      </w:r>
+      <w:r>
+        <w:rPr>
+          <w:rStyle w:val="StringTok"/>
+        </w:rPr>
+        <w:t xml:space="preserve">"Runs"</w:t>
+      </w:r>
+      <w:r>
+        <w:rPr>
+          <w:rStyle w:val="NormalTok"/>
+        </w:rPr>
+        <w:t xml:space="preserve">)</w:t>
+      </w:r>
+    </w:p>
+    <w:p>
+      <w:pPr>
+        <w:pStyle w:val="FirstParagraph"/>
+      </w:pPr>
+      <w:r>
+        <w:drawing>
+          <wp:inline>
+            <wp:extent cx="5334000" cy="4267200"/>
+            <wp:effectExtent b="0" l="0" r="0" t="0"/>
+            <wp:docPr descr="" title="" id="1" name="Picture"/>
+            <a:graphic>
+              <a:graphicData uri="http://schemas.openxmlformats.org/drawingml/2006/picture">
+                <pic:pic>
+                  <pic:nvPicPr>
+                    <pic:cNvPr descr="lab7_files/figure-docx/unnamed-chunk-4-1.png" id="0" name="Picture"/>
+                    <pic:cNvPicPr>
+                      <a:picLocks noChangeArrowheads="1" noChangeAspect="1"/>
+                    </pic:cNvPicPr>
+                  </pic:nvPicPr>
+                  <pic:blipFill>
+                    <a:blip r:embed="rId34"/>
+                    <a:stretch>
+                      <a:fillRect/>
+                    </a:stretch>
+                  </pic:blipFill>
+                  <pic:spPr bwMode="auto">
+                    <a:xfrm>
+                      <a:off x="0" y="0"/>
+                      <a:ext cx="5334000" cy="4267200"/>
+                    </a:xfrm>
+                    <a:prstGeom prst="rect">
+                      <a:avLst/>
+                    </a:prstGeom>
+                    <a:noFill/>
+                    <a:ln w="9525">
+                      <a:noFill/>
+                      <a:headEnd/>
+                      <a:tailEnd/>
+                    </a:ln>
+                  </pic:spPr>
+                </pic:pic>
+              </a:graphicData>
+            </a:graphic>
+          </wp:inline>
+        </w:drawing>
+      </w:r>
+    </w:p>
+    <w:p>
+      <w:pPr>
+        <w:pStyle w:val="SourceCode"/>
+      </w:pPr>
+      <w:r>
+        <w:rPr>
+          <w:rStyle w:val="NormalTok"/>
+        </w:rPr>
+        <w:t xml:space="preserve">m1 &lt;-</w:t>
+      </w:r>
+      <w:r>
+        <w:rPr>
+          <w:rStyle w:val="StringTok"/>
+        </w:rPr>
+        <w:t xml:space="preserve"> </w:t>
+      </w:r>
+      <w:r>
+        <w:rPr>
+          <w:rStyle w:val="KeywordTok"/>
+        </w:rPr>
+        <w:t xml:space="preserve">lm</w:t>
+      </w:r>
+      <w:r>
+        <w:rPr>
+          <w:rStyle w:val="NormalTok"/>
+        </w:rPr>
+        <w:t xml:space="preserve">(runs </w:t>
+      </w:r>
+      <w:r>
+        <w:rPr>
+          <w:rStyle w:val="OperatorTok"/>
+        </w:rPr>
+        <w:t xml:space="preserve">~</w:t>
+      </w:r>
+      <w:r>
+        <w:rPr>
+          <w:rStyle w:val="StringTok"/>
+        </w:rPr>
+        <w:t xml:space="preserve"> </w:t>
+      </w:r>
+      <w:r>
+        <w:rPr>
+          <w:rStyle w:val="NormalTok"/>
+        </w:rPr>
+        <w:t xml:space="preserve">homeruns, </w:t>
+      </w:r>
+      <w:r>
+        <w:rPr>
+          <w:rStyle w:val="DataTypeTok"/>
+        </w:rPr>
+        <w:t xml:space="preserve">data =</w:t>
+      </w:r>
+      <w:r>
+        <w:rPr>
+          <w:rStyle w:val="NormalTok"/>
+        </w:rPr>
+        <w:t xml:space="preserve"> mlb11)</w:t>
+      </w:r>
+      <w:r>
+        <w:br w:type="textWrapping"/>
+      </w:r>
+      <w:r>
+        <w:rPr>
+          <w:rStyle w:val="KeywordTok"/>
+        </w:rPr>
+        <w:t xml:space="preserve">summary</w:t>
+      </w:r>
+      <w:r>
+        <w:rPr>
+          <w:rStyle w:val="NormalTok"/>
+        </w:rPr>
+        <w:t xml:space="preserve">(m1)</w:t>
+      </w:r>
+    </w:p>
+    <w:p>
+      <w:pPr>
+        <w:pStyle w:val="SourceCode"/>
+      </w:pPr>
+      <w:r>
+        <w:rPr>
+          <w:rStyle w:val="VerbatimChar"/>
+        </w:rPr>
+        <w:t xml:space="preserve">## </w:t>
+      </w:r>
+      <w:r>
+        <w:br w:type="textWrapping"/>
+      </w:r>
+      <w:r>
+        <w:rPr>
+          <w:rStyle w:val="VerbatimChar"/>
+        </w:rPr>
+        <w:t xml:space="preserve">## Call:</w:t>
+      </w:r>
+      <w:r>
+        <w:br w:type="textWrapping"/>
+      </w:r>
+      <w:r>
+        <w:rPr>
+          <w:rStyle w:val="VerbatimChar"/>
+        </w:rPr>
+        <w:t xml:space="preserve">## lm(formula = runs ~ homeruns, data = mlb11)</w:t>
+      </w:r>
+      <w:r>
+        <w:br w:type="textWrapping"/>
+      </w:r>
+      <w:r>
+        <w:rPr>
+          <w:rStyle w:val="VerbatimChar"/>
+        </w:rPr>
+        <w:t xml:space="preserve">## </w:t>
+      </w:r>
+      <w:r>
+        <w:br w:type="textWrapping"/>
+      </w:r>
+      <w:r>
+        <w:rPr>
+          <w:rStyle w:val="VerbatimChar"/>
+        </w:rPr>
+        <w:t xml:space="preserve">## Residuals:</w:t>
+      </w:r>
+      <w:r>
+        <w:br w:type="textWrapping"/>
+      </w:r>
+      <w:r>
+        <w:rPr>
+          <w:rStyle w:val="VerbatimChar"/>
+        </w:rPr>
+        <w:t xml:space="preserve">##     Min      1Q  Median      3Q     Max </w:t>
+      </w:r>
+      <w:r>
+        <w:br w:type="textWrapping"/>
+      </w:r>
+      <w:r>
+        <w:rPr>
+          <w:rStyle w:val="VerbatimChar"/>
+        </w:rPr>
+        <w:t xml:space="preserve">## -91.615 -33.410   3.231  24.292 104.631 </w:t>
+      </w:r>
+      <w:r>
+        <w:br w:type="textWrapping"/>
+      </w:r>
+      <w:r>
+        <w:rPr>
+          <w:rStyle w:val="VerbatimChar"/>
+        </w:rPr>
+        <w:t xml:space="preserve">## </w:t>
+      </w:r>
+      <w:r>
+        <w:br w:type="textWrapping"/>
+      </w:r>
+      <w:r>
+        <w:rPr>
+          <w:rStyle w:val="VerbatimChar"/>
+        </w:rPr>
+        <w:t xml:space="preserve">## Coefficients:</w:t>
+      </w:r>
+      <w:r>
+        <w:br w:type="textWrapping"/>
+      </w:r>
+      <w:r>
+        <w:rPr>
+          <w:rStyle w:val="VerbatimChar"/>
+        </w:rPr>
+        <w:t xml:space="preserve">##             Estimate Std. Error t value Pr(&gt;|t|)    </w:t>
+      </w:r>
+      <w:r>
+        <w:br w:type="textWrapping"/>
+      </w:r>
+      <w:r>
+        <w:rPr>
+          <w:rStyle w:val="VerbatimChar"/>
+        </w:rPr>
+        <w:t xml:space="preserve">## (Intercept) 415.2389    41.6779   9.963 1.04e-10 ***</w:t>
+      </w:r>
+      <w:r>
+        <w:br w:type="textWrapping"/>
+      </w:r>
+      <w:r>
+        <w:rPr>
+          <w:rStyle w:val="VerbatimChar"/>
+        </w:rPr>
+        <w:t xml:space="preserve">## homeruns      1.8345     0.2677   6.854 1.90e-07 ***</w:t>
+      </w:r>
+      <w:r>
+        <w:br w:type="textWrapping"/>
+      </w:r>
+      <w:r>
+        <w:rPr>
+          <w:rStyle w:val="VerbatimChar"/>
+        </w:rPr>
+        <w:t xml:space="preserve">## ---</w:t>
+      </w:r>
+      <w:r>
+        <w:br w:type="textWrapping"/>
+      </w:r>
+      <w:r>
+        <w:rPr>
+          <w:rStyle w:val="VerbatimChar"/>
+        </w:rPr>
+        <w:t xml:space="preserve">## Signif. codes:  0 '***' 0.001 '**' 0.01 '*' 0.05 '.' 0.1 ' ' 1</w:t>
+      </w:r>
+      <w:r>
+        <w:br w:type="textWrapping"/>
+      </w:r>
+      <w:r>
+        <w:rPr>
+          <w:rStyle w:val="VerbatimChar"/>
+        </w:rPr>
+        <w:t xml:space="preserve">## </w:t>
+      </w:r>
+      <w:r>
+        <w:br w:type="textWrapping"/>
+      </w:r>
+      <w:r>
+        <w:rPr>
+          <w:rStyle w:val="VerbatimChar"/>
+        </w:rPr>
+        <w:t xml:space="preserve">## Residual standard error: 51.29 on 28 degrees of freedom</w:t>
+      </w:r>
+      <w:r>
+        <w:br w:type="textWrapping"/>
+      </w:r>
+      <w:r>
+        <w:rPr>
+          <w:rStyle w:val="VerbatimChar"/>
+        </w:rPr>
+        <w:t xml:space="preserve">## Multiple R-squared:  0.6266, Adjusted R-squared:  0.6132 </w:t>
+      </w:r>
+      <w:r>
+        <w:br w:type="textWrapping"/>
+      </w:r>
+      <w:r>
+        <w:rPr>
+          <w:rStyle w:val="VerbatimChar"/>
+        </w:rPr>
+        <w:t xml:space="preserve">## F-statistic: 46.98 on 1 and 28 DF,  p-value: 1.9e-07</w:t>
+      </w:r>
+    </w:p>
+    <w:p>
+      <w:pPr>
+        <w:pStyle w:val="FirstParagraph"/>
+      </w:pPr>
+      <w:r>
+        <w:t xml:space="preserve">The formula is</w:t>
+      </w:r>
+      <w:r>
+        <w:t xml:space="preserve"> </w:t>
+      </w:r>
+      <w:r>
+        <w:rPr>
+          <w:rStyle w:val="VerbatimChar"/>
+        </w:rPr>
+        <w:t xml:space="preserve">runs</w:t>
+      </w:r>
+      <w:r>
+        <w:t xml:space="preserve"> </w:t>
+      </w:r>
+      <w:r>
+        <w:t xml:space="preserve">= 415.2389 + 1.8345 *</w:t>
+      </w:r>
+      <w:r>
+        <w:t xml:space="preserve"> </w:t>
+      </w:r>
+      <w:r>
+        <w:rPr>
+          <w:rStyle w:val="VerbatimChar"/>
+        </w:rPr>
+        <w:t xml:space="preserve">homeruns</w:t>
+      </w:r>
+      <w:r>
+        <w:t xml:space="preserve">. There’s a positive relationship between homeruns and runs and the slope for</w:t>
+      </w:r>
+      <w:r>
+        <w:t xml:space="preserve"> </w:t>
+      </w:r>
+      <w:r>
+        <w:rPr>
+          <w:rStyle w:val="VerbatimChar"/>
+        </w:rPr>
+        <w:t xml:space="preserve">homerunes</w:t>
+      </w:r>
+      <w:r>
+        <w:t xml:space="preserve"> </w:t>
+      </w:r>
+      <w:r>
+        <w:t xml:space="preserve">of</w:t>
+      </w:r>
+      <w:r>
+        <w:t xml:space="preserve"> </w:t>
+      </w:r>
+      <w:r>
+        <w:rPr>
+          <w:rStyle w:val="VerbatimChar"/>
+        </w:rPr>
+        <w:t xml:space="preserve">1.8345</w:t>
+      </w:r>
+      <w:r>
+        <w:t xml:space="preserve"> </w:t>
+      </w:r>
+      <w:r>
+        <w:t xml:space="preserve">tells us that for every homerun, we can expect approximately 1.8 runs. The question explicitly asks about the</w:t>
+      </w:r>
+      <w:r>
+        <w:t xml:space="preserve"> </w:t>
+      </w:r>
+      <w:r>
+        <w:t xml:space="preserve">“</w:t>
+      </w:r>
+      <w:r>
+        <w:t xml:space="preserve">success of a team</w:t>
+      </w:r>
+      <w:r>
+        <w:t xml:space="preserve">”</w:t>
+      </w:r>
+      <w:r>
+        <w:t xml:space="preserve"> </w:t>
+      </w:r>
+      <w:r>
+        <w:t xml:space="preserve">- unfortunately this is extrapolation on the model as is. If we wanted to chart</w:t>
+      </w:r>
+      <w:r>
+        <w:t xml:space="preserve"> </w:t>
+      </w:r>
+      <w:r>
+        <w:t xml:space="preserve">“</w:t>
+      </w:r>
+      <w:r>
+        <w:t xml:space="preserve">success</w:t>
+      </w:r>
+      <w:r>
+        <w:t xml:space="preserve">”</w:t>
+      </w:r>
+      <w:r>
+        <w:t xml:space="preserve"> </w:t>
+      </w:r>
+      <w:r>
+        <w:t xml:space="preserve">we should first correlate</w:t>
+      </w:r>
+      <w:r>
+        <w:t xml:space="preserve"> </w:t>
+      </w:r>
+      <w:r>
+        <w:rPr>
+          <w:i/>
+        </w:rPr>
+        <w:t xml:space="preserve">wins</w:t>
+      </w:r>
+      <w:r>
+        <w:t xml:space="preserve"> </w:t>
+      </w:r>
+      <w:r>
+        <w:t xml:space="preserve">to</w:t>
+      </w:r>
+      <w:r>
+        <w:t xml:space="preserve"> </w:t>
+      </w:r>
+      <w:r>
+        <w:rPr>
+          <w:i/>
+        </w:rPr>
+        <w:t xml:space="preserve">runs</w:t>
+      </w:r>
+      <w:r>
+        <w:t xml:space="preserve">; or at least predict</w:t>
+      </w:r>
+      <w:r>
+        <w:t xml:space="preserve"> </w:t>
+      </w:r>
+      <w:r>
+        <w:rPr>
+          <w:i/>
+        </w:rPr>
+        <w:t xml:space="preserve">wins</w:t>
+      </w:r>
+      <w:r>
+        <w:t xml:space="preserve"> </w:t>
+      </w:r>
+      <w:r>
+        <w:t xml:space="preserve">instead of</w:t>
+      </w:r>
+      <w:r>
+        <w:t xml:space="preserve"> </w:t>
+      </w:r>
+      <w:r>
+        <w:rPr>
+          <w:i/>
+        </w:rPr>
+        <w:t xml:space="preserve">runs</w:t>
+      </w:r>
+      <w:r>
+        <w:t xml:space="preserve">.</w:t>
+      </w:r>
+    </w:p>
+    <w:p>
+      <w:pPr>
+        <w:pStyle w:val="Heading2"/>
+      </w:pPr>
+      <w:bookmarkStart w:id="35" w:name="section-4"/>
+      <w:bookmarkEnd w:id="35"/>
+      <w:r>
+        <w:t xml:space="preserve">5</w:t>
+      </w:r>
+    </w:p>
+    <w:p>
+      <w:pPr>
+        <w:pStyle w:val="Heading3"/>
+      </w:pPr>
+      <w:bookmarkStart w:id="36" w:name="if-a-team-manager-saw-the-least-squares-regression-line-and-not-the-actual-data-how-many-runs-would-he-or-she-predict-for-a-team-with-5578-at-bats-is-this-an-overestimate-or-an-underestimate-and-by-how-much-in-other-words-what-is-the-residual-for-this-prediction"/>
+      <w:bookmarkEnd w:id="36"/>
+      <w:r>
+        <w:t xml:space="preserve">If a team manager saw the least squares regression line and not the actual data, how many runs would he or she predict for a team with 5,578 at-bats? Is this an overestimate or an underestimate, and by how much? In other words, what is the residual for this prediction?</w:t>
+      </w:r>
+    </w:p>
+    <w:p>
+      <w:pPr>
+        <w:pStyle w:val="SourceCode"/>
+      </w:pPr>
+      <w:r>
+        <w:rPr>
+          <w:rStyle w:val="CommentTok"/>
+        </w:rPr>
+        <w:t xml:space="preserve">#we already built this graph, so let's just call it again.</w:t>
+      </w:r>
+      <w:r>
+        <w:br w:type="textWrapping"/>
+      </w:r>
+      <w:r>
+        <w:rPr>
+          <w:rStyle w:val="NormalTok"/>
+        </w:rPr>
+        <w:t xml:space="preserve">runs.bats.scatter</w:t>
+      </w:r>
+    </w:p>
+    <w:p>
+      <w:pPr>
+        <w:pStyle w:val="FirstParagraph"/>
+      </w:pPr>
+      <w:r>
+        <w:drawing>
+          <wp:inline>
+            <wp:extent cx="5334000" cy="4267200"/>
+            <wp:effectExtent b="0" l="0" r="0" t="0"/>
+            <wp:docPr descr="" title="" id="1" name="Picture"/>
+            <a:graphic>
+              <a:graphicData uri="http://schemas.openxmlformats.org/drawingml/2006/picture">
+                <pic:pic>
+                  <pic:nvPicPr>
+                    <pic:cNvPr descr="lab7_files/figure-docx/unnamed-chunk-5-1.png" id="0" name="Picture"/>
+                    <pic:cNvPicPr>
+                      <a:picLocks noChangeArrowheads="1" noChangeAspect="1"/>
+                    </pic:cNvPicPr>
+                  </pic:nvPicPr>
+                  <pic:blipFill>
+                    <a:blip r:embed="rId37"/>
+                    <a:stretch>
+                      <a:fillRect/>
+                    </a:stretch>
+                  </pic:blipFill>
+                  <pic:spPr bwMode="auto">
+                    <a:xfrm>
+                      <a:off x="0" y="0"/>
+                      <a:ext cx="5334000" cy="4267200"/>
+                    </a:xfrm>
+                    <a:prstGeom prst="rect">
+                      <a:avLst/>
+                    </a:prstGeom>
+                    <a:noFill/>
+                    <a:ln w="9525">
+                      <a:noFill/>
+                      <a:headEnd/>
+                      <a:tailEnd/>
+                    </a:ln>
+                  </pic:spPr>
+                </pic:pic>
+              </a:graphicData>
+            </a:graphic>
+          </wp:inline>
+        </w:drawing>
+      </w:r>
+    </w:p>
+    <w:p>
+      <w:pPr>
+        <w:pStyle w:val="BodyText"/>
+      </w:pPr>
+      <w:r>
+        <w:t xml:space="preserve">They’d have approximately 700 runs if they were JUST looking at the chart. This is an underestimate. Using</w:t>
+      </w:r>
+      <w:r>
+        <w:t xml:space="preserve"> </w:t>
+      </w:r>
+      <w:r>
+        <w:rPr>
+          <w:rStyle w:val="VerbatimChar"/>
+        </w:rPr>
+        <w:t xml:space="preserve">lm()</w:t>
+      </w:r>
+      <w:r>
+        <w:t xml:space="preserve"> </w:t>
+      </w:r>
+      <w:r>
+        <w:t xml:space="preserve">to generate a model of 0.6305 *</w:t>
+      </w:r>
+      <w:r>
+        <w:t xml:space="preserve"> </w:t>
+      </w:r>
+      <w:r>
+        <w:rPr>
+          <w:rStyle w:val="VerbatimChar"/>
+        </w:rPr>
+        <w:t xml:space="preserve">at bats</w:t>
+      </w:r>
+      <w:r>
+        <w:t xml:space="preserve"> </w:t>
+      </w:r>
+      <w:r>
+        <w:t xml:space="preserve">- 2789.2429, we’d calculate approximately 728 runs.</w:t>
+      </w:r>
+    </w:p>
+    <w:p>
+      <w:pPr>
+        <w:pStyle w:val="BodyText"/>
+      </w:pPr>
+      <w:r>
+        <w:t xml:space="preserve">There is no 5578 at bats available for inference, but the Philadelphia Phillies had 713 runs with 5579. This gives us grounds for comparision to conclude the model overestimated the runs by approximately 15 runs (728 - 713 = 15).</w:t>
+      </w:r>
+    </w:p>
+    <w:p>
+      <w:pPr>
+        <w:pStyle w:val="SourceCode"/>
+      </w:pPr>
+      <w:r>
+        <w:rPr>
+          <w:rStyle w:val="NormalTok"/>
+        </w:rPr>
+        <w:t xml:space="preserve">runs.bats.model &lt;-</w:t>
+      </w:r>
+      <w:r>
+        <w:rPr>
+          <w:rStyle w:val="StringTok"/>
+        </w:rPr>
+        <w:t xml:space="preserve"> </w:t>
+      </w:r>
+      <w:r>
+        <w:rPr>
+          <w:rStyle w:val="KeywordTok"/>
+        </w:rPr>
+        <w:t xml:space="preserve">lm</w:t>
+      </w:r>
+      <w:r>
+        <w:rPr>
+          <w:rStyle w:val="NormalTok"/>
+        </w:rPr>
+        <w:t xml:space="preserve">(runs </w:t>
+      </w:r>
+      <w:r>
+        <w:rPr>
+          <w:rStyle w:val="OperatorTok"/>
+        </w:rPr>
+        <w:t xml:space="preserve">~</w:t>
+      </w:r>
+      <w:r>
+        <w:rPr>
+          <w:rStyle w:val="StringTok"/>
+        </w:rPr>
+        <w:t xml:space="preserve"> </w:t>
+      </w:r>
+      <w:r>
+        <w:rPr>
+          <w:rStyle w:val="NormalTok"/>
+        </w:rPr>
+        <w:t xml:space="preserve">at_bats, </w:t>
+      </w:r>
+      <w:r>
+        <w:rPr>
+          <w:rStyle w:val="DataTypeTok"/>
+        </w:rPr>
+        <w:t xml:space="preserve">data =</w:t>
+      </w:r>
+      <w:r>
+        <w:rPr>
+          <w:rStyle w:val="NormalTok"/>
+        </w:rPr>
+        <w:t xml:space="preserve"> mlb11) </w:t>
+      </w:r>
+      <w:r>
+        <w:br w:type="textWrapping"/>
+      </w:r>
+      <w:r>
+        <w:rPr>
+          <w:rStyle w:val="KeywordTok"/>
+        </w:rPr>
+        <w:t xml:space="preserve">summary</w:t>
+      </w:r>
+      <w:r>
+        <w:rPr>
+          <w:rStyle w:val="NormalTok"/>
+        </w:rPr>
+        <w:t xml:space="preserve">(runs.bats.model)</w:t>
+      </w:r>
+    </w:p>
+    <w:p>
+      <w:pPr>
+        <w:pStyle w:val="SourceCode"/>
+      </w:pPr>
+      <w:r>
+        <w:rPr>
+          <w:rStyle w:val="VerbatimChar"/>
+        </w:rPr>
+        <w:t xml:space="preserve">## </w:t>
+      </w:r>
+      <w:r>
+        <w:br w:type="textWrapping"/>
+      </w:r>
+      <w:r>
+        <w:rPr>
+          <w:rStyle w:val="VerbatimChar"/>
+        </w:rPr>
+        <w:t xml:space="preserve">## Call:</w:t>
+      </w:r>
+      <w:r>
+        <w:br w:type="textWrapping"/>
+      </w:r>
+      <w:r>
+        <w:rPr>
+          <w:rStyle w:val="VerbatimChar"/>
+        </w:rPr>
+        <w:t xml:space="preserve">## lm(formula = runs ~ at_bats, data = mlb11)</w:t>
+      </w:r>
+      <w:r>
+        <w:br w:type="textWrapping"/>
+      </w:r>
+      <w:r>
+        <w:rPr>
+          <w:rStyle w:val="VerbatimChar"/>
+        </w:rPr>
+        <w:t xml:space="preserve">## </w:t>
+      </w:r>
+      <w:r>
+        <w:br w:type="textWrapping"/>
+      </w:r>
+      <w:r>
+        <w:rPr>
+          <w:rStyle w:val="VerbatimChar"/>
+        </w:rPr>
+        <w:t xml:space="preserve">## Residuals:</w:t>
+      </w:r>
+      <w:r>
+        <w:br w:type="textWrapping"/>
+      </w:r>
+      <w:r>
+        <w:rPr>
+          <w:rStyle w:val="VerbatimChar"/>
+        </w:rPr>
+        <w:t xml:space="preserve">##     Min      1Q  Median      3Q     Max </w:t>
+      </w:r>
+      <w:r>
+        <w:br w:type="textWrapping"/>
+      </w:r>
+      <w:r>
+        <w:rPr>
+          <w:rStyle w:val="VerbatimChar"/>
+        </w:rPr>
+        <w:t xml:space="preserve">## -125.58  -47.05  -16.59   54.40  176.87 </w:t>
+      </w:r>
+      <w:r>
+        <w:br w:type="textWrapping"/>
+      </w:r>
+      <w:r>
+        <w:rPr>
+          <w:rStyle w:val="VerbatimChar"/>
+        </w:rPr>
+        <w:t xml:space="preserve">## </w:t>
+      </w:r>
+      <w:r>
+        <w:br w:type="textWrapping"/>
+      </w:r>
+      <w:r>
+        <w:rPr>
+          <w:rStyle w:val="VerbatimChar"/>
+        </w:rPr>
+        <w:t xml:space="preserve">## Coefficients:</w:t>
+      </w:r>
+      <w:r>
+        <w:br w:type="textWrapping"/>
+      </w:r>
+      <w:r>
+        <w:rPr>
+          <w:rStyle w:val="VerbatimChar"/>
+        </w:rPr>
+        <w:t xml:space="preserve">##               Estimate Std. Error t value Pr(&gt;|t|)    </w:t>
+      </w:r>
+      <w:r>
+        <w:br w:type="textWrapping"/>
+      </w:r>
+      <w:r>
+        <w:rPr>
+          <w:rStyle w:val="VerbatimChar"/>
+        </w:rPr>
+        <w:t xml:space="preserve">## (Intercept) -2789.2429   853.6957  -3.267 0.002871 ** </w:t>
+      </w:r>
+      <w:r>
+        <w:br w:type="textWrapping"/>
+      </w:r>
+      <w:r>
+        <w:rPr>
+          <w:rStyle w:val="VerbatimChar"/>
+        </w:rPr>
+        <w:t xml:space="preserve">## at_bats         0.6305     0.1545   4.080 0.000339 ***</w:t>
+      </w:r>
+      <w:r>
+        <w:br w:type="textWrapping"/>
+      </w:r>
+      <w:r>
+        <w:rPr>
+          <w:rStyle w:val="VerbatimChar"/>
+        </w:rPr>
+        <w:t xml:space="preserve">## ---</w:t>
+      </w:r>
+      <w:r>
+        <w:br w:type="textWrapping"/>
+      </w:r>
+      <w:r>
+        <w:rPr>
+          <w:rStyle w:val="VerbatimChar"/>
+        </w:rPr>
+        <w:t xml:space="preserve">## Signif. codes:  0 '***' 0.001 '**' 0.01 '*' 0.05 '.' 0.1 ' ' 1</w:t>
+      </w:r>
+      <w:r>
+        <w:br w:type="textWrapping"/>
+      </w:r>
+      <w:r>
+        <w:rPr>
+          <w:rStyle w:val="VerbatimChar"/>
+        </w:rPr>
+        <w:t xml:space="preserve">## </w:t>
+      </w:r>
+      <w:r>
+        <w:br w:type="textWrapping"/>
+      </w:r>
+      <w:r>
+        <w:rPr>
+          <w:rStyle w:val="VerbatimChar"/>
+        </w:rPr>
+        <w:t xml:space="preserve">## Residual standard error: 66.47 on 28 degrees of freedom</w:t>
+      </w:r>
+      <w:r>
+        <w:br w:type="textWrapping"/>
+      </w:r>
+      <w:r>
+        <w:rPr>
+          <w:rStyle w:val="VerbatimChar"/>
+        </w:rPr>
+        <w:t xml:space="preserve">## Multiple R-squared:  0.3729, Adjusted R-squared:  0.3505 </w:t>
+      </w:r>
+      <w:r>
+        <w:br w:type="textWrapping"/>
+      </w:r>
+      <w:r>
+        <w:rPr>
+          <w:rStyle w:val="VerbatimChar"/>
+        </w:rPr>
+        <w:t xml:space="preserve">## F-statistic: 16.65 on 1 and 28 DF,  p-value: 0.0003388</w:t>
+      </w:r>
+    </w:p>
+    <w:p>
+      <w:pPr>
+        <w:pStyle w:val="SourceCode"/>
+      </w:pPr>
+      <w:r>
+        <w:rPr>
+          <w:rStyle w:val="FloatTok"/>
+        </w:rPr>
+        <w:t xml:space="preserve">0.6305</w:t>
+      </w:r>
+      <w:r>
+        <w:rPr>
+          <w:rStyle w:val="OperatorTok"/>
+        </w:rPr>
+        <w:t xml:space="preserve">*</w:t>
+      </w:r>
+      <w:r>
+        <w:rPr>
+          <w:rStyle w:val="DecValTok"/>
+        </w:rPr>
+        <w:t xml:space="preserve">5578</w:t>
+      </w:r>
+      <w:r>
+        <w:rPr>
+          <w:rStyle w:val="NormalTok"/>
+        </w:rPr>
+        <w:t xml:space="preserve"> </w:t>
+      </w:r>
+      <w:r>
+        <w:rPr>
+          <w:rStyle w:val="OperatorTok"/>
+        </w:rPr>
+        <w:t xml:space="preserve">-</w:t>
+      </w:r>
+      <w:r>
+        <w:rPr>
+          <w:rStyle w:val="StringTok"/>
+        </w:rPr>
+        <w:t xml:space="preserve"> </w:t>
+      </w:r>
+      <w:r>
+        <w:rPr>
+          <w:rStyle w:val="FloatTok"/>
+        </w:rPr>
+        <w:t xml:space="preserve">2789.2429</w:t>
+      </w:r>
+    </w:p>
+    <w:p>
+      <w:pPr>
+        <w:pStyle w:val="SourceCode"/>
+      </w:pPr>
+      <w:r>
+        <w:rPr>
+          <w:rStyle w:val="VerbatimChar"/>
+        </w:rPr>
+        <w:t xml:space="preserve">## [1] 727.6861</w:t>
+      </w:r>
+    </w:p>
+    <w:p>
+      <w:pPr>
+        <w:pStyle w:val="SourceCode"/>
+      </w:pPr>
+      <w:r>
+        <w:rPr>
+          <w:rStyle w:val="NormalTok"/>
+        </w:rPr>
+        <w:t xml:space="preserve">mlb11 </w:t>
+      </w:r>
+      <w:r>
+        <w:rPr>
+          <w:rStyle w:val="OperatorTok"/>
+        </w:rPr>
+        <w:t xml:space="preserve">%&gt;%</w:t>
+      </w:r>
+      <w:r>
+        <w:rPr>
+          <w:rStyle w:val="StringTok"/>
+        </w:rPr>
+        <w:t xml:space="preserve"> </w:t>
+      </w:r>
+      <w:r>
+        <w:br w:type="textWrapping"/>
+      </w:r>
+      <w:r>
+        <w:rPr>
+          <w:rStyle w:val="StringTok"/>
+        </w:rPr>
+        <w:t xml:space="preserve">  </w:t>
+      </w:r>
+      <w:r>
+        <w:rPr>
+          <w:rStyle w:val="KeywordTok"/>
+        </w:rPr>
+        <w:t xml:space="preserve">filter</w:t>
+      </w:r>
+      <w:r>
+        <w:rPr>
+          <w:rStyle w:val="NormalTok"/>
+        </w:rPr>
+        <w:t xml:space="preserve">(at_bats </w:t>
+      </w:r>
+      <w:r>
+        <w:rPr>
+          <w:rStyle w:val="OperatorTok"/>
+        </w:rPr>
+        <w:t xml:space="preserve">&gt;</w:t>
+      </w:r>
+      <w:r>
+        <w:rPr>
+          <w:rStyle w:val="StringTok"/>
+        </w:rPr>
+        <w:t xml:space="preserve"> </w:t>
+      </w:r>
+      <w:r>
+        <w:rPr>
+          <w:rStyle w:val="DecValTok"/>
+        </w:rPr>
+        <w:t xml:space="preserve">5570</w:t>
+      </w:r>
+      <w:r>
+        <w:rPr>
+          <w:rStyle w:val="NormalTok"/>
+        </w:rPr>
+        <w:t xml:space="preserve"> </w:t>
+      </w:r>
+      <w:r>
+        <w:rPr>
+          <w:rStyle w:val="OperatorTok"/>
+        </w:rPr>
+        <w:t xml:space="preserve">&amp;</w:t>
+      </w:r>
+      <w:r>
+        <w:rPr>
+          <w:rStyle w:val="StringTok"/>
+        </w:rPr>
+        <w:t xml:space="preserve"> </w:t>
+      </w:r>
+      <w:r>
+        <w:rPr>
+          <w:rStyle w:val="NormalTok"/>
+        </w:rPr>
+        <w:t xml:space="preserve">at_bats </w:t>
+      </w:r>
+      <w:r>
+        <w:rPr>
+          <w:rStyle w:val="OperatorTok"/>
+        </w:rPr>
+        <w:t xml:space="preserve">&lt;</w:t>
+      </w:r>
+      <w:r>
+        <w:rPr>
+          <w:rStyle w:val="StringTok"/>
+        </w:rPr>
+        <w:t xml:space="preserve"> </w:t>
+      </w:r>
+      <w:r>
+        <w:rPr>
+          <w:rStyle w:val="DecValTok"/>
+        </w:rPr>
+        <w:t xml:space="preserve">5600</w:t>
+      </w:r>
+      <w:r>
+        <w:rPr>
+          <w:rStyle w:val="NormalTok"/>
+        </w:rPr>
+        <w:t xml:space="preserve">)</w:t>
+      </w:r>
+    </w:p>
+    <w:p>
+      <w:pPr>
+        <w:pStyle w:val="SourceCode"/>
+      </w:pPr>
+      <w:r>
+        <w:rPr>
+          <w:rStyle w:val="VerbatimChar"/>
+        </w:rPr>
+        <w:t xml:space="preserve">##                    team runs at_bats hits homeruns bat_avg strikeouts</w:t>
+      </w:r>
+      <w:r>
+        <w:br w:type="textWrapping"/>
+      </w:r>
+      <w:r>
+        <w:rPr>
+          <w:rStyle w:val="VerbatimChar"/>
+        </w:rPr>
+        <w:t xml:space="preserve">## 1        Houston Astros  615    5598 1442       95   0.258       1164</w:t>
+      </w:r>
+      <w:r>
+        <w:br w:type="textWrapping"/>
+      </w:r>
+      <w:r>
+        <w:rPr>
+          <w:rStyle w:val="VerbatimChar"/>
+        </w:rPr>
+        <w:t xml:space="preserve">## 2     Baltimore Orioles  708    5585 1434      191   0.257       1120</w:t>
+      </w:r>
+      <w:r>
+        <w:br w:type="textWrapping"/>
+      </w:r>
+      <w:r>
+        <w:rPr>
+          <w:rStyle w:val="VerbatimChar"/>
+        </w:rPr>
+        <w:t xml:space="preserve">## 3 Philadelphia Phillies  713    5579 1409      153   0.253       1024</w:t>
+      </w:r>
+      <w:r>
+        <w:br w:type="textWrapping"/>
+      </w:r>
+      <w:r>
+        <w:rPr>
+          <w:rStyle w:val="VerbatimChar"/>
+        </w:rPr>
+        <w:t xml:space="preserve">##   stolen_bases wins new_onbase new_slug new_obs</w:t>
+      </w:r>
+      <w:r>
+        <w:br w:type="textWrapping"/>
+      </w:r>
+      <w:r>
+        <w:rPr>
+          <w:rStyle w:val="VerbatimChar"/>
+        </w:rPr>
+        <w:t xml:space="preserve">## 1          118   56      0.311    0.374   0.684</w:t>
+      </w:r>
+      <w:r>
+        <w:br w:type="textWrapping"/>
+      </w:r>
+      <w:r>
+        <w:rPr>
+          <w:rStyle w:val="VerbatimChar"/>
+        </w:rPr>
+        <w:t xml:space="preserve">## 2           81   69      0.316    0.413   0.729</w:t>
+      </w:r>
+      <w:r>
+        <w:br w:type="textWrapping"/>
+      </w:r>
+      <w:r>
+        <w:rPr>
+          <w:rStyle w:val="VerbatimChar"/>
+        </w:rPr>
+        <w:t xml:space="preserve">## 3           96  102      0.323    0.395   0.717</w:t>
+      </w:r>
+    </w:p>
+    <w:p>
+      <w:pPr>
+        <w:pStyle w:val="Heading2"/>
+      </w:pPr>
+      <w:bookmarkStart w:id="38" w:name="section-5"/>
+      <w:bookmarkEnd w:id="38"/>
+      <w:r>
+        <w:t xml:space="preserve">6</w:t>
+      </w:r>
+    </w:p>
+    <w:p>
+      <w:pPr>
+        <w:pStyle w:val="Heading3"/>
+      </w:pPr>
+      <w:bookmarkStart w:id="39" w:name="is-there-any-apparent-pattern-in-the-residuals-plot-what-does-this-indicate-about-the-linearity-of-the-relationship-between-runs-and-at-bats"/>
+      <w:bookmarkEnd w:id="39"/>
+      <w:r>
+        <w:t xml:space="preserve">Is there any apparent pattern in the residuals plot? What does this indicate about the linearity of the relationship between runs and at-bats?</w:t>
+      </w:r>
+    </w:p>
+    <w:p>
+      <w:pPr>
+        <w:pStyle w:val="SourceCode"/>
+      </w:pPr>
+      <w:r>
+        <w:rPr>
+          <w:rStyle w:val="KeywordTok"/>
+        </w:rPr>
+        <w:t xml:space="preserve">plot</w:t>
+      </w:r>
+      <w:r>
+        <w:rPr>
+          <w:rStyle w:val="NormalTok"/>
+        </w:rPr>
+        <w:t xml:space="preserve">(m1</w:t>
+      </w:r>
+      <w:r>
+        <w:rPr>
+          <w:rStyle w:val="OperatorTok"/>
+        </w:rPr>
+        <w:t xml:space="preserve">$</w:t>
+      </w:r>
+      <w:r>
+        <w:rPr>
+          <w:rStyle w:val="NormalTok"/>
+        </w:rPr>
+        <w:t xml:space="preserve">residuals </w:t>
+      </w:r>
+      <w:r>
+        <w:rPr>
+          <w:rStyle w:val="OperatorTok"/>
+        </w:rPr>
+        <w:t xml:space="preserve">~</w:t>
+      </w:r>
+      <w:r>
+        <w:rPr>
+          <w:rStyle w:val="StringTok"/>
+        </w:rPr>
+        <w:t xml:space="preserve"> </w:t>
+      </w:r>
+      <w:r>
+        <w:rPr>
+          <w:rStyle w:val="NormalTok"/>
+        </w:rPr>
+        <w:t xml:space="preserve">mlb11</w:t>
+      </w:r>
+      <w:r>
+        <w:rPr>
+          <w:rStyle w:val="OperatorTok"/>
+        </w:rPr>
+        <w:t xml:space="preserve">$</w:t>
+      </w:r>
+      <w:r>
+        <w:rPr>
+          <w:rStyle w:val="NormalTok"/>
+        </w:rPr>
+        <w:t xml:space="preserve">at_bats)</w:t>
+      </w:r>
+      <w:r>
+        <w:br w:type="textWrapping"/>
+      </w:r>
+      <w:r>
+        <w:rPr>
+          <w:rStyle w:val="KeywordTok"/>
+        </w:rPr>
+        <w:t xml:space="preserve">abline</w:t>
+      </w:r>
+      <w:r>
+        <w:rPr>
+          <w:rStyle w:val="NormalTok"/>
+        </w:rPr>
+        <w:t xml:space="preserve">(</w:t>
+      </w:r>
+      <w:r>
+        <w:rPr>
+          <w:rStyle w:val="DataTypeTok"/>
+        </w:rPr>
+        <w:t xml:space="preserve">h =</w:t>
+      </w:r>
+      <w:r>
+        <w:rPr>
+          <w:rStyle w:val="NormalTok"/>
+        </w:rPr>
+        <w:t xml:space="preserve"> </w:t>
+      </w:r>
+      <w:r>
+        <w:rPr>
+          <w:rStyle w:val="DecValTok"/>
+        </w:rPr>
+        <w:t xml:space="preserve">0</w:t>
+      </w:r>
+      <w:r>
+        <w:rPr>
+          <w:rStyle w:val="NormalTok"/>
+        </w:rPr>
+        <w:t xml:space="preserve">, </w:t>
+      </w:r>
+      <w:r>
+        <w:rPr>
+          <w:rStyle w:val="DataTypeTok"/>
+        </w:rPr>
+        <w:t xml:space="preserve">lty =</w:t>
+      </w:r>
+      <w:r>
+        <w:rPr>
+          <w:rStyle w:val="NormalTok"/>
+        </w:rPr>
+        <w:t xml:space="preserve"> </w:t>
+      </w:r>
+      <w:r>
+        <w:rPr>
+          <w:rStyle w:val="DecValTok"/>
+        </w:rPr>
+        <w:t xml:space="preserve">3</w:t>
+      </w:r>
+      <w:r>
+        <w:rPr>
+          <w:rStyle w:val="NormalTok"/>
+        </w:rPr>
+        <w:t xml:space="preserve">)  </w:t>
+      </w:r>
+      <w:r>
+        <w:rPr>
+          <w:rStyle w:val="CommentTok"/>
+        </w:rPr>
+        <w:t xml:space="preserve"># adds a horizontal dashed line at y = 0</w:t>
+      </w:r>
+    </w:p>
+    <w:p>
+      <w:pPr>
+        <w:pStyle w:val="FirstParagraph"/>
+      </w:pPr>
+      <w:r>
+        <w:drawing>
+          <wp:inline>
+            <wp:extent cx="5334000" cy="4267200"/>
+            <wp:effectExtent b="0" l="0" r="0" t="0"/>
+            <wp:docPr descr="" title="" id="1" name="Picture"/>
+            <a:graphic>
+              <a:graphicData uri="http://schemas.openxmlformats.org/drawingml/2006/picture">
+                <pic:pic>
+                  <pic:nvPicPr>
+                    <pic:cNvPr descr="lab7_files/figure-docx/unnamed-chunk-7-1.png" id="0" name="Picture"/>
+                    <pic:cNvPicPr>
+                      <a:picLocks noChangeArrowheads="1" noChangeAspect="1"/>
+                    </pic:cNvPicPr>
+                  </pic:nvPicPr>
+                  <pic:blipFill>
+                    <a:blip r:embed="rId40"/>
+                    <a:stretch>
+                      <a:fillRect/>
+                    </a:stretch>
+                  </pic:blipFill>
+                  <pic:spPr bwMode="auto">
+                    <a:xfrm>
+                      <a:off x="0" y="0"/>
+                      <a:ext cx="5334000" cy="4267200"/>
+                    </a:xfrm>
+                    <a:prstGeom prst="rect">
+                      <a:avLst/>
+                    </a:prstGeom>
+                    <a:noFill/>
+                    <a:ln w="9525">
+                      <a:noFill/>
+                      <a:headEnd/>
+                      <a:tailEnd/>
+                    </a:ln>
+                  </pic:spPr>
+                </pic:pic>
+              </a:graphicData>
+            </a:graphic>
+          </wp:inline>
+        </w:drawing>
+      </w:r>
+    </w:p>
+    <w:p>
+      <w:pPr>
+        <w:pStyle w:val="BodyText"/>
+      </w:pPr>
+      <w:r>
+        <w:t xml:space="preserve">There’s no obvious pattern in the residual plot. They appear randomly dispersed around the zero axis. The relationship appears generally linear, though I’m not a huge fan of the right side and that it only has data points above the axis. A linear regression model would probably be appropriate for the data.</w:t>
+      </w:r>
+    </w:p>
+    <w:p>
+      <w:pPr>
+        <w:pStyle w:val="Heading2"/>
+      </w:pPr>
+      <w:bookmarkStart w:id="41" w:name="section-6"/>
+      <w:bookmarkEnd w:id="41"/>
+      <w:r>
+        <w:t xml:space="preserve">7</w:t>
+      </w:r>
+    </w:p>
+    <w:p>
+      <w:pPr>
+        <w:pStyle w:val="Heading3"/>
+      </w:pPr>
+      <w:bookmarkStart w:id="42" w:name="based-on-the-histogram-and-the-normal-probability-plot-does-the-nearly-normal-residuals-condition-appear-to-be-met"/>
+      <w:bookmarkEnd w:id="42"/>
+      <w:r>
+        <w:t xml:space="preserve">Based on the histogram and the normal probability plot, does the nearly normal residuals condition appear to be met?</w:t>
+      </w:r>
+    </w:p>
+    <w:p>
+      <w:pPr>
+        <w:pStyle w:val="SourceCode"/>
+      </w:pPr>
+      <w:r>
+        <w:rPr>
+          <w:rStyle w:val="KeywordTok"/>
+        </w:rPr>
+        <w:t xml:space="preserve">hist</w:t>
+      </w:r>
+      <w:r>
+        <w:rPr>
+          <w:rStyle w:val="NormalTok"/>
+        </w:rPr>
+        <w:t xml:space="preserve">(m1</w:t>
+      </w:r>
+      <w:r>
+        <w:rPr>
+          <w:rStyle w:val="OperatorTok"/>
+        </w:rPr>
+        <w:t xml:space="preserve">$</w:t>
+      </w:r>
+      <w:r>
+        <w:rPr>
+          <w:rStyle w:val="NormalTok"/>
+        </w:rPr>
+        <w:t xml:space="preserve">residuals)</w:t>
+      </w:r>
+    </w:p>
+    <w:p>
+      <w:pPr>
+        <w:pStyle w:val="FirstParagraph"/>
+      </w:pPr>
+      <w:r>
+        <w:drawing>
+          <wp:inline>
+            <wp:extent cx="5334000" cy="4267200"/>
+            <wp:effectExtent b="0" l="0" r="0" t="0"/>
+            <wp:docPr descr="" title="" id="1" name="Picture"/>
+            <a:graphic>
+              <a:graphicData uri="http://schemas.openxmlformats.org/drawingml/2006/picture">
+                <pic:pic>
+                  <pic:nvPicPr>
+                    <pic:cNvPr descr="lab7_files/figure-docx/unnamed-chunk-8-1.png" id="0" name="Picture"/>
+                    <pic:cNvPicPr>
+                      <a:picLocks noChangeArrowheads="1" noChangeAspect="1"/>
+                    </pic:cNvPicPr>
+                  </pic:nvPicPr>
+                  <pic:blipFill>
+                    <a:blip r:embed="rId43"/>
+                    <a:stretch>
+                      <a:fillRect/>
+                    </a:stretch>
+                  </pic:blipFill>
+                  <pic:spPr bwMode="auto">
+                    <a:xfrm>
+                      <a:off x="0" y="0"/>
+                      <a:ext cx="5334000" cy="4267200"/>
+                    </a:xfrm>
+                    <a:prstGeom prst="rect">
+                      <a:avLst/>
+                    </a:prstGeom>
+                    <a:noFill/>
+                    <a:ln w="9525">
+                      <a:noFill/>
+                      <a:headEnd/>
+                      <a:tailEnd/>
+                    </a:ln>
+                  </pic:spPr>
+                </pic:pic>
+              </a:graphicData>
+            </a:graphic>
+          </wp:inline>
+        </w:drawing>
+      </w:r>
+    </w:p>
+    <w:p>
+      <w:pPr>
+        <w:pStyle w:val="SourceCode"/>
+      </w:pPr>
+      <w:r>
+        <w:rPr>
+          <w:rStyle w:val="KeywordTok"/>
+        </w:rPr>
+        <w:t xml:space="preserve">qqnorm</w:t>
+      </w:r>
+      <w:r>
+        <w:rPr>
+          <w:rStyle w:val="NormalTok"/>
+        </w:rPr>
+        <w:t xml:space="preserve">(m1</w:t>
+      </w:r>
+      <w:r>
+        <w:rPr>
+          <w:rStyle w:val="OperatorTok"/>
+        </w:rPr>
+        <w:t xml:space="preserve">$</w:t>
+      </w:r>
+      <w:r>
+        <w:rPr>
+          <w:rStyle w:val="NormalTok"/>
+        </w:rPr>
+        <w:t xml:space="preserve">residuals)</w:t>
+      </w:r>
+      <w:r>
+        <w:br w:type="textWrapping"/>
+      </w:r>
+      <w:r>
+        <w:rPr>
+          <w:rStyle w:val="KeywordTok"/>
+        </w:rPr>
+        <w:t xml:space="preserve">qqline</w:t>
+      </w:r>
+      <w:r>
+        <w:rPr>
+          <w:rStyle w:val="NormalTok"/>
+        </w:rPr>
+        <w:t xml:space="preserve">(m1</w:t>
+      </w:r>
+      <w:r>
+        <w:rPr>
+          <w:rStyle w:val="OperatorTok"/>
+        </w:rPr>
+        <w:t xml:space="preserve">$</w:t>
+      </w:r>
+      <w:r>
+        <w:rPr>
+          <w:rStyle w:val="NormalTok"/>
+        </w:rPr>
+        <w:t xml:space="preserve">residuals)  </w:t>
+      </w:r>
+      <w:r>
+        <w:rPr>
+          <w:rStyle w:val="CommentTok"/>
+        </w:rPr>
+        <w:t xml:space="preserve"># adds diagonal line to the normal prob plot</w:t>
+      </w:r>
+    </w:p>
+    <w:p>
+      <w:pPr>
+        <w:pStyle w:val="FirstParagraph"/>
+      </w:pPr>
+      <w:r>
+        <w:drawing>
+          <wp:inline>
+            <wp:extent cx="5334000" cy="4267200"/>
+            <wp:effectExtent b="0" l="0" r="0" t="0"/>
+            <wp:docPr descr="" title="" id="1" name="Picture"/>
+            <a:graphic>
+              <a:graphicData uri="http://schemas.openxmlformats.org/drawingml/2006/picture">
+                <pic:pic>
+                  <pic:nvPicPr>
+                    <pic:cNvPr descr="lab7_files/figure-docx/unnamed-chunk-8-2.png" id="0" name="Picture"/>
+                    <pic:cNvPicPr>
+                      <a:picLocks noChangeArrowheads="1" noChangeAspect="1"/>
+                    </pic:cNvPicPr>
+                  </pic:nvPicPr>
+                  <pic:blipFill>
+                    <a:blip r:embed="rId44"/>
+                    <a:stretch>
+                      <a:fillRect/>
+                    </a:stretch>
+                  </pic:blipFill>
+                  <pic:spPr bwMode="auto">
+                    <a:xfrm>
+                      <a:off x="0" y="0"/>
+                      <a:ext cx="5334000" cy="4267200"/>
+                    </a:xfrm>
+                    <a:prstGeom prst="rect">
+                      <a:avLst/>
+                    </a:prstGeom>
+                    <a:noFill/>
+                    <a:ln w="9525">
+                      <a:noFill/>
+                      <a:headEnd/>
+                      <a:tailEnd/>
+                    </a:ln>
+                  </pic:spPr>
+                </pic:pic>
+              </a:graphicData>
+            </a:graphic>
+          </wp:inline>
+        </w:drawing>
+      </w:r>
+    </w:p>
+    <w:p>
+      <w:pPr>
+        <w:pStyle w:val="BodyText"/>
+      </w:pPr>
+      <w:r>
+        <w:t xml:space="preserve">The histogram show a nearly-normal distribution, which indicates linearity and a LM model would be acceptable. The normal probability (qq) plot shows some stepwise motion and the right tail is higher than the left in relation to the diagonal, but overall it isn’t too terribly far from the line. I’d say normal residual conditions are met.</w:t>
+      </w:r>
+    </w:p>
+    <w:p>
+      <w:pPr>
+        <w:pStyle w:val="Heading2"/>
+      </w:pPr>
+      <w:bookmarkStart w:id="45" w:name="section-7"/>
+      <w:bookmarkEnd w:id="45"/>
+      <w:r>
+        <w:t xml:space="preserve">8</w:t>
+      </w:r>
+    </w:p>
+    <w:p>
+      <w:pPr>
+        <w:pStyle w:val="Heading3"/>
+      </w:pPr>
+      <w:bookmarkStart w:id="46" w:name="based-on-the-plot-in-1-does-the-constant-variability-condition-appear-to-be-met"/>
+      <w:bookmarkEnd w:id="46"/>
+      <w:r>
+        <w:t xml:space="preserve">Based on the plot in (1), does the constant variability condition appear to be met?</w:t>
+      </w:r>
+    </w:p>
+    <w:p>
+      <w:pPr>
+        <w:pStyle w:val="FirstParagraph"/>
+      </w:pPr>
+      <w:r>
+        <w:t xml:space="preserve">Points placed aound the least squares line look acceptably constant. I’d conclude the condition of constant variability has been met, yes.</w:t>
+      </w:r>
+    </w:p>
     <w:sectPr/>
   </w:body>
 </w:document>
@@ -1208,7 +3135,7 @@
     </w:lvl>
   </w:abstractNum>
   <w:abstractNum w:abstractNumId="990">
-    <w:nsid w:val="110106be"/>
+    <w:nsid w:val="e90a1789"/>
     <w:multiLevelType w:val="multilevel"/>
     <w:lvl w:ilvl="0">
       <w:numFmt w:val="bullet"/>

</xml_diff>